<commit_message>
Edited algorith file. Changed print to output, and edited the format of the if, elif, else part.
</commit_message>
<xml_diff>
--- a/algorithm.docx
+++ b/algorithm.docx
@@ -214,13 +214,7 @@
     </w:p>
     <w:p>
       <w:r>
-        <w:t xml:space="preserve">- Divide seconds per year and seconds per death, birth, and immigration to find the </w:t>
-      </w:r>
-      <w:r>
-        <w:t>number</w:t>
-      </w:r>
-      <w:r>
-        <w:t xml:space="preserve"> of times each occurs in a year. </w:t>
+        <w:t xml:space="preserve">- Divide seconds per year and seconds per death, birth, and immigration to find the number of times each occurs in a year. </w:t>
       </w:r>
     </w:p>
     <w:p/>
@@ -408,7 +402,22 @@
       </w:r>
       <w:proofErr w:type="spellEnd"/>
       <w:r>
-        <w:t>, print “There has been an increase in population.</w:t>
+        <w:t>:</w:t>
+      </w:r>
+    </w:p>
+    <w:p>
+      <w:pPr>
+        <w:ind w:firstLine="720"/>
+      </w:pPr>
+      <w:r>
+        <w:rPr>
+          <w:b/>
+          <w:bCs/>
+        </w:rPr>
+        <w:t>output</w:t>
+      </w:r>
+      <w:r>
+        <w:t xml:space="preserve"> “There has been an increase in population.</w:t>
       </w:r>
       <w:r>
         <w:t>”</w:t>
@@ -424,12 +433,48 @@
       </w:r>
       <w:proofErr w:type="spellEnd"/>
       <w:r>
-        <w:t xml:space="preserve"> &lt; current population, print “There has been a decrease in population.</w:t>
-      </w:r>
-    </w:p>
-    <w:p>
-      <w:r>
-        <w:t xml:space="preserve">    - Otherwise, print “</w:t>
+        <w:t xml:space="preserve"> &lt; current population</w:t>
+      </w:r>
+      <w:r>
+        <w:t>:</w:t>
+      </w:r>
+    </w:p>
+    <w:p>
+      <w:pPr>
+        <w:ind w:firstLine="720"/>
+      </w:pPr>
+      <w:r>
+        <w:rPr>
+          <w:b/>
+          <w:bCs/>
+        </w:rPr>
+        <w:t>output</w:t>
+      </w:r>
+      <w:r>
+        <w:t xml:space="preserve"> “There has been a decrease in population.</w:t>
+      </w:r>
+    </w:p>
+    <w:p>
+      <w:r>
+        <w:t xml:space="preserve">    - Otherwise</w:t>
+      </w:r>
+      <w:r>
+        <w:t>:</w:t>
+      </w:r>
+    </w:p>
+    <w:p>
+      <w:pPr>
+        <w:ind w:firstLine="720"/>
+      </w:pPr>
+      <w:r>
+        <w:rPr>
+          <w:b/>
+          <w:bCs/>
+        </w:rPr>
+        <w:t>output</w:t>
+      </w:r>
+      <w:r>
+        <w:t xml:space="preserve"> “</w:t>
       </w:r>
       <w:r>
         <w:t>population has remained the same</w:t>

</xml_diff>